<commit_message>
allow more files in audio folder than in the csv
</commit_message>
<xml_diff>
--- a/data.docx
+++ b/data.docx
@@ -161,11 +161,9 @@
       <w:r>
         <w:t xml:space="preserve">maximum test </w:t>
       </w:r>
-      <w:proofErr w:type="spellStart"/>
-      <w:r>
-        <w:t>accurracy</w:t>
-      </w:r>
-      <w:proofErr w:type="spellEnd"/>
+      <w:r>
+        <w:t>accuracy</w:t>
+      </w:r>
       <w:r>
         <w:t>: 0.562 with 110 epochs</w:t>
       </w:r>
@@ -262,11 +260,9 @@
       <w:r>
         <w:t xml:space="preserve">maximum test </w:t>
       </w:r>
-      <w:proofErr w:type="spellStart"/>
-      <w:r>
-        <w:t>accurracy</w:t>
-      </w:r>
-      <w:proofErr w:type="spellEnd"/>
+      <w:r>
+        <w:t>accuracy</w:t>
+      </w:r>
       <w:r>
         <w:t>: 0.573 with 190 epochs</w:t>
       </w:r>
@@ -363,11 +359,9 @@
       <w:r>
         <w:t xml:space="preserve">maximum test </w:t>
       </w:r>
-      <w:proofErr w:type="spellStart"/>
-      <w:r>
-        <w:t>accurracy</w:t>
-      </w:r>
-      <w:proofErr w:type="spellEnd"/>
+      <w:r>
+        <w:t>accuracy</w:t>
+      </w:r>
       <w:r>
         <w:t>: 0.574 with 160 epochs</w:t>
       </w:r>
@@ -462,11 +456,9 @@
       <w:r>
         <w:t xml:space="preserve">maximum test </w:t>
       </w:r>
-      <w:proofErr w:type="spellStart"/>
-      <w:r>
-        <w:t>accurracy</w:t>
-      </w:r>
-      <w:proofErr w:type="spellEnd"/>
+      <w:r>
+        <w:t>accuracy</w:t>
+      </w:r>
       <w:r>
         <w:t>: 0.587 with 340 epochs</w:t>
       </w:r>
@@ -642,6 +634,145 @@
         </w:drawing>
       </w:r>
     </w:p>
+    <w:p>
+      <w:r>
+        <w:br w:type="page"/>
+      </w:r>
+    </w:p>
+    <w:p>
+      <w:r>
+        <w:lastRenderedPageBreak/>
+        <w:t>Personal data</w:t>
+      </w:r>
+    </w:p>
+    <w:p>
+      <w:pPr>
+        <w:pStyle w:val="NormalWeb"/>
+        <w:spacing w:before="0" w:beforeAutospacing="0" w:after="0" w:afterAutospacing="0"/>
+        <w:ind w:firstLine="720"/>
+      </w:pPr>
+      <w:r>
+        <w:rPr>
+          <w:color w:val="000000"/>
+        </w:rPr>
+        <w:t>(40,20) - 90 songs</w:t>
+      </w:r>
+    </w:p>
+    <w:p>
+      <w:pPr>
+        <w:pStyle w:val="NormalWeb"/>
+        <w:spacing w:before="0" w:beforeAutospacing="0" w:after="0" w:afterAutospacing="0"/>
+        <w:ind w:firstLine="720"/>
+      </w:pPr>
+      <w:r>
+        <w:rPr>
+          <w:color w:val="000000"/>
+        </w:rPr>
+        <w:t>maximum test accuracy: 0.667 with 45 epochs</w:t>
+      </w:r>
+    </w:p>
+    <w:p>
+      <w:pPr>
+        <w:pStyle w:val="NormalWeb"/>
+        <w:spacing w:before="0" w:beforeAutospacing="0" w:after="0" w:afterAutospacing="0"/>
+        <w:ind w:firstLine="720"/>
+      </w:pPr>
+      <w:r>
+        <w:rPr>
+          <w:color w:val="000000"/>
+        </w:rPr>
+        <w:t>true positives: 16, true negatives: 4</w:t>
+      </w:r>
+    </w:p>
+    <w:p>
+      <w:pPr>
+        <w:pStyle w:val="NormalWeb"/>
+        <w:spacing w:before="0" w:beforeAutospacing="0" w:after="0" w:afterAutospacing="0"/>
+        <w:ind w:firstLine="720"/>
+      </w:pPr>
+      <w:r>
+        <w:rPr>
+          <w:color w:val="000000"/>
+        </w:rPr>
+        <w:t>false positives: 9, false negatives: 1</w:t>
+      </w:r>
+    </w:p>
+    <w:p>
+      <w:pPr>
+        <w:pStyle w:val="NormalWeb"/>
+        <w:spacing w:before="0" w:beforeAutospacing="0" w:after="0" w:afterAutospacing="0"/>
+        <w:ind w:firstLine="720"/>
+      </w:pPr>
+      <w:r>
+        <w:rPr>
+          <w:color w:val="000000"/>
+        </w:rPr>
+        <w:t>accuracy: 0.6667</w:t>
+      </w:r>
+    </w:p>
+    <w:p>
+      <w:pPr>
+        <w:pStyle w:val="NormalWeb"/>
+        <w:spacing w:before="0" w:beforeAutospacing="0" w:after="0" w:afterAutospacing="0"/>
+        <w:ind w:firstLine="720"/>
+      </w:pPr>
+      <w:r>
+        <w:rPr>
+          <w:noProof/>
+          <w:color w:val="000000"/>
+          <w:bdr w:val="none" w:sz="0" w:space="0" w:color="auto" w:frame="1"/>
+        </w:rPr>
+        <w:drawing>
+          <wp:inline distT="0" distB="0" distL="0" distR="0" wp14:anchorId="5BCD83FD" wp14:editId="1CB5CC73">
+            <wp:extent cx="4791075" cy="2581275"/>
+            <wp:effectExtent l="0" t="0" r="9525" b="9525"/>
+            <wp:docPr id="7" name="Picture 7"/>
+            <wp:cNvGraphicFramePr>
+              <a:graphicFrameLocks xmlns:a="http://schemas.openxmlformats.org/drawingml/2006/main" noChangeAspect="1"/>
+            </wp:cNvGraphicFramePr>
+            <a:graphic xmlns:a="http://schemas.openxmlformats.org/drawingml/2006/main">
+              <a:graphicData uri="http://schemas.openxmlformats.org/drawingml/2006/picture">
+                <pic:pic xmlns:pic="http://schemas.openxmlformats.org/drawingml/2006/picture">
+                  <pic:nvPicPr>
+                    <pic:cNvPr id="0" name="Picture 1"/>
+                    <pic:cNvPicPr>
+                      <a:picLocks noChangeAspect="1" noChangeArrowheads="1"/>
+                    </pic:cNvPicPr>
+                  </pic:nvPicPr>
+                  <pic:blipFill>
+                    <a:blip r:embed="rId12">
+                      <a:extLst>
+                        <a:ext uri="{28A0092B-C50C-407E-A947-70E740481C1C}">
+                          <a14:useLocalDpi xmlns:a14="http://schemas.microsoft.com/office/drawing/2010/main" val="0"/>
+                        </a:ext>
+                      </a:extLst>
+                    </a:blip>
+                    <a:srcRect/>
+                    <a:stretch>
+                      <a:fillRect/>
+                    </a:stretch>
+                  </pic:blipFill>
+                  <pic:spPr bwMode="auto">
+                    <a:xfrm>
+                      <a:off x="0" y="0"/>
+                      <a:ext cx="4791075" cy="2581275"/>
+                    </a:xfrm>
+                    <a:prstGeom prst="rect">
+                      <a:avLst/>
+                    </a:prstGeom>
+                    <a:noFill/>
+                    <a:ln>
+                      <a:noFill/>
+                    </a:ln>
+                  </pic:spPr>
+                </pic:pic>
+              </a:graphicData>
+            </a:graphic>
+          </wp:inline>
+        </w:drawing>
+      </w:r>
+    </w:p>
+    <w:p/>
     <w:p/>
     <w:p>
       <w:pPr>
@@ -728,7 +859,7 @@
                     <pic:cNvPicPr/>
                   </pic:nvPicPr>
                   <pic:blipFill>
-                    <a:blip r:embed="rId12"/>
+                    <a:blip r:embed="rId13"/>
                     <a:stretch>
                       <a:fillRect/>
                     </a:stretch>
@@ -1185,6 +1316,22 @@
     <w:semiHidden/>
     <w:unhideWhenUsed/>
   </w:style>
+  <w:style w:type="paragraph" w:styleId="NormalWeb">
+    <w:name w:val="Normal (Web)"/>
+    <w:basedOn w:val="Normal"/>
+    <w:uiPriority w:val="99"/>
+    <w:semiHidden/>
+    <w:unhideWhenUsed/>
+    <w:rsid w:val="001E3AAE"/>
+    <w:pPr>
+      <w:spacing w:before="100" w:beforeAutospacing="1" w:after="100" w:afterAutospacing="1" w:line="240" w:lineRule="auto"/>
+    </w:pPr>
+    <w:rPr>
+      <w:rFonts w:ascii="Times New Roman" w:eastAsia="Times New Roman" w:hAnsi="Times New Roman" w:cs="Times New Roman"/>
+      <w:sz w:val="24"/>
+      <w:szCs w:val="24"/>
+    </w:rPr>
+  </w:style>
 </w:styles>
 </file>
 
@@ -1484,12 +1631,9 @@
 </file>
 
 <file path=customXml/item1.xml><?xml version="1.0" encoding="utf-8"?>
-<?mso-contentType ?>
-<FormTemplates xmlns="http://schemas.microsoft.com/sharepoint/v3/contenttype/forms">
-  <Display>DocumentLibraryForm</Display>
-  <Edit>DocumentLibraryForm</Edit>
-  <New>DocumentLibraryForm</New>
-</FormTemplates>
+<p:properties xmlns:p="http://schemas.microsoft.com/office/2006/metadata/properties" xmlns:xsi="http://www.w3.org/2001/XMLSchema-instance" xmlns:pc="http://schemas.microsoft.com/office/infopath/2007/PartnerControls">
+  <documentManagement/>
+</p:properties>
 </file>
 
 <file path=customXml/item2.xml><?xml version="1.0" encoding="utf-8"?>
@@ -1678,15 +1822,19 @@
 </file>
 
 <file path=customXml/item3.xml><?xml version="1.0" encoding="utf-8"?>
-<p:properties xmlns:p="http://schemas.microsoft.com/office/2006/metadata/properties" xmlns:xsi="http://www.w3.org/2001/XMLSchema-instance" xmlns:pc="http://schemas.microsoft.com/office/infopath/2007/PartnerControls">
-  <documentManagement/>
-</p:properties>
+<?mso-contentType ?>
+<FormTemplates xmlns="http://schemas.microsoft.com/sharepoint/v3/contenttype/forms">
+  <Display>DocumentLibraryForm</Display>
+  <Edit>DocumentLibraryForm</Edit>
+  <New>DocumentLibraryForm</New>
+</FormTemplates>
 </file>
 
 <file path=customXml/itemProps1.xml><?xml version="1.0" encoding="utf-8"?>
-<ds:datastoreItem xmlns:ds="http://schemas.openxmlformats.org/officeDocument/2006/customXml" ds:itemID="{219B66D3-3714-43C7-A8E2-2106E7E84A55}">
+<ds:datastoreItem xmlns:ds="http://schemas.openxmlformats.org/officeDocument/2006/customXml" ds:itemID="{6D66DA61-A38C-49A9-AC1C-D9A62AB6B42E}">
   <ds:schemaRefs>
-    <ds:schemaRef ds:uri="http://schemas.microsoft.com/sharepoint/v3/contenttype/forms"/>
+    <ds:schemaRef ds:uri="http://schemas.microsoft.com/office/2006/metadata/properties"/>
+    <ds:schemaRef ds:uri="http://schemas.microsoft.com/office/infopath/2007/PartnerControls"/>
   </ds:schemaRefs>
 </ds:datastoreItem>
 </file>
@@ -1711,10 +1859,9 @@
 </file>
 
 <file path=customXml/itemProps3.xml><?xml version="1.0" encoding="utf-8"?>
-<ds:datastoreItem xmlns:ds="http://schemas.openxmlformats.org/officeDocument/2006/customXml" ds:itemID="{6D66DA61-A38C-49A9-AC1C-D9A62AB6B42E}">
+<ds:datastoreItem xmlns:ds="http://schemas.openxmlformats.org/officeDocument/2006/customXml" ds:itemID="{219B66D3-3714-43C7-A8E2-2106E7E84A55}">
   <ds:schemaRefs>
-    <ds:schemaRef ds:uri="http://schemas.microsoft.com/office/2006/metadata/properties"/>
-    <ds:schemaRef ds:uri="http://schemas.microsoft.com/office/infopath/2007/PartnerControls"/>
+    <ds:schemaRef ds:uri="http://schemas.microsoft.com/sharepoint/v3/contenttype/forms"/>
   </ds:schemaRefs>
 </ds:datastoreItem>
 </file>
</xml_diff>